<commit_message>
Inclusão Git meu no CV
Inclusão do meu endereço do GitHub no CV.
</commit_message>
<xml_diff>
--- a/CV-Gustavo_Ragghiante.docx
+++ b/CV-Gustavo_Ragghiante.docx
@@ -160,25 +160,17 @@
           <w:szCs w:val="20"/>
           <w:bdr w:val="none" w:sz="0" w:space="0" w:color="auto" w:frame="1"/>
           <w:shd w:val="clear" w:color="auto" w:fill="FFFFFF"/>
-        </w:rPr>
-      </w:pPr>
-      <w:proofErr w:type="spellStart"/>
+          <w:lang w:val="en-US"/>
+        </w:rPr>
+      </w:pPr>
       <w:r>
         <w:rPr>
           <w:rFonts w:ascii="Verdana" w:hAnsi="Verdana" w:cs="Courier New"/>
           <w:sz w:val="20"/>
           <w:szCs w:val="20"/>
-        </w:rPr>
-        <w:t>LinkedIn</w:t>
-      </w:r>
-      <w:proofErr w:type="spellEnd"/>
-      <w:r>
-        <w:rPr>
-          <w:rFonts w:ascii="Verdana" w:hAnsi="Verdana" w:cs="Courier New"/>
-          <w:sz w:val="20"/>
-          <w:szCs w:val="20"/>
-        </w:rPr>
-        <w:t xml:space="preserve">: </w:t>
+          <w:lang w:val="en-US"/>
+        </w:rPr>
+        <w:t xml:space="preserve">LinkedIn: </w:t>
       </w:r>
       <w:hyperlink r:id="rId6" w:history="1">
         <w:r>
@@ -189,6 +181,7 @@
             <w:szCs w:val="20"/>
             <w:bdr w:val="none" w:sz="0" w:space="0" w:color="auto" w:frame="1"/>
             <w:shd w:val="clear" w:color="auto" w:fill="FFFFFF"/>
+            <w:lang w:val="en-US"/>
           </w:rPr>
           <w:t>www.linkedin.com/in/gustavo-ragghi</w:t>
         </w:r>
@@ -198,12 +191,45 @@
       <w:pPr>
         <w:jc w:val="both"/>
         <w:rPr>
+          <w:rFonts w:ascii="Verdana" w:hAnsi="Verdana" w:cs="Courier New"/>
+          <w:sz w:val="20"/>
+          <w:szCs w:val="20"/>
+          <w:lang w:val="en-US"/>
+        </w:rPr>
+      </w:pPr>
+      <w:r>
+        <w:rPr>
+          <w:rFonts w:ascii="Verdana" w:hAnsi="Verdana" w:cs="Courier New"/>
+          <w:sz w:val="20"/>
+          <w:szCs w:val="20"/>
+          <w:lang w:val="en-US"/>
+        </w:rPr>
+        <w:t xml:space="preserve">GitHub: </w:t>
+      </w:r>
+      <w:hyperlink r:id="rId7" w:history="1">
+        <w:r>
+          <w:rPr>
+            <w:rStyle w:val="Hyperlink"/>
+            <w:rFonts w:ascii="Verdana" w:hAnsi="Verdana" w:cs="Courier New"/>
+            <w:sz w:val="20"/>
+            <w:szCs w:val="20"/>
+            <w:lang w:val="en-US"/>
+          </w:rPr>
+          <w:t>www.github.com/ragghi</w:t>
+        </w:r>
+      </w:hyperlink>
+    </w:p>
+    <w:p>
+      <w:pPr>
+        <w:jc w:val="both"/>
+        <w:rPr>
           <w:rStyle w:val="vanity-namedisplay-name"/>
           <w:rFonts w:ascii="Verdana" w:hAnsi="Verdana" w:cs="Segoe UI"/>
           <w:sz w:val="20"/>
           <w:szCs w:val="20"/>
           <w:bdr w:val="none" w:sz="0" w:space="0" w:color="auto" w:frame="1"/>
           <w:shd w:val="clear" w:color="auto" w:fill="FFFFFF"/>
+          <w:lang w:val="en-US"/>
         </w:rPr>
       </w:pPr>
       <w:r>
@@ -211,6 +237,7 @@
           <w:rFonts w:ascii="Verdana" w:hAnsi="Verdana" w:cs="Courier New"/>
           <w:sz w:val="20"/>
           <w:szCs w:val="20"/>
+          <w:lang w:val="en-US"/>
         </w:rPr>
         <w:t>Skype:</w:t>
       </w:r>
@@ -219,21 +246,21 @@
           <w:rFonts w:ascii="Verdana" w:hAnsi="Verdana" w:cs="Courier New"/>
           <w:sz w:val="20"/>
           <w:szCs w:val="20"/>
+          <w:lang w:val="en-US"/>
         </w:rPr>
         <w:t xml:space="preserve"> </w:t>
       </w:r>
       <w:proofErr w:type="spellStart"/>
-      <w:proofErr w:type="gramStart"/>
       <w:r>
         <w:rPr>
           <w:rFonts w:ascii="Verdana" w:hAnsi="Verdana" w:cs="Courier New"/>
           <w:sz w:val="20"/>
           <w:szCs w:val="20"/>
+          <w:lang w:val="en-US"/>
         </w:rPr>
         <w:t>gustavo.ragghi</w:t>
       </w:r>
       <w:proofErr w:type="spellEnd"/>
-      <w:proofErr w:type="gramEnd"/>
     </w:p>
     <w:p>
       <w:pPr>
@@ -1547,6 +1574,7 @@
           <w:bCs/>
           <w:sz w:val="20"/>
         </w:rPr>
+        <w:lastRenderedPageBreak/>
         <w:t>Monitoramento de indicadores;</w:t>
       </w:r>
     </w:p>
@@ -1574,7 +1602,6 @@
           <w:bCs/>
           <w:sz w:val="20"/>
         </w:rPr>
-        <w:lastRenderedPageBreak/>
         <w:t>PDCA;</w:t>
       </w:r>
     </w:p>
@@ -3162,6 +3189,7 @@
           <w:sz w:val="20"/>
           <w:szCs w:val="17"/>
         </w:rPr>
+        <w:lastRenderedPageBreak/>
         <w:t>Responsável por toda parte informatizada das empresas: Laboratório São Lucas, Laboratório São Lucas Unimed e ASL Análises Ambientais;</w:t>
       </w:r>
     </w:p>
@@ -3189,7 +3217,6 @@
           <w:sz w:val="20"/>
           <w:szCs w:val="17"/>
         </w:rPr>
-        <w:lastRenderedPageBreak/>
         <w:t>Interação entre a fornecedora dos softwares utilizados e a empresa;</w:t>
       </w:r>
     </w:p>
@@ -4766,6 +4793,7 @@
           <w:sz w:val="20"/>
           <w:szCs w:val="20"/>
         </w:rPr>
+        <w:lastRenderedPageBreak/>
         <w:t>Métricas para Times Ágeis</w:t>
       </w:r>
     </w:p>
@@ -4845,7 +4873,6 @@
           <w:sz w:val="20"/>
           <w:szCs w:val="20"/>
         </w:rPr>
-        <w:lastRenderedPageBreak/>
         <w:t>Git</w:t>
       </w:r>
       <w:proofErr w:type="spellEnd"/>
@@ -4963,7 +4990,7 @@
           <w:szCs w:val="20"/>
         </w:rPr>
       </w:pPr>
-      <w:hyperlink r:id="rId7" w:history="1">
+      <w:hyperlink r:id="rId8" w:history="1">
         <w:r>
           <w:rPr>
             <w:rStyle w:val="Hyperlink"/>
@@ -5040,7 +5067,7 @@
                     </pic:cNvPicPr>
                   </pic:nvPicPr>
                   <pic:blipFill>
-                    <a:blip r:embed="rId8" cstate="print">
+                    <a:blip r:embed="rId9" cstate="print">
                       <a:extLst>
                         <a:ext uri="{28A0092B-C50C-407E-A947-70E740481C1C}">
                           <a14:useLocalDpi xmlns:a14="http://schemas.microsoft.com/office/drawing/2010/main" val="0"/>
@@ -5303,7 +5330,7 @@
                     <pic:cNvPicPr/>
                   </pic:nvPicPr>
                   <pic:blipFill>
-                    <a:blip r:embed="rId9" cstate="print">
+                    <a:blip r:embed="rId10" cstate="print">
                       <a:extLst>
                         <a:ext uri="{28A0092B-C50C-407E-A947-70E740481C1C}">
                           <a14:useLocalDpi xmlns:a14="http://schemas.microsoft.com/office/drawing/2010/main" val="0"/>
@@ -5447,7 +5474,7 @@
                     <pic:cNvPicPr/>
                   </pic:nvPicPr>
                   <pic:blipFill>
-                    <a:blip r:embed="rId10" cstate="print">
+                    <a:blip r:embed="rId11" cstate="print">
                       <a:extLst>
                         <a:ext uri="{28A0092B-C50C-407E-A947-70E740481C1C}">
                           <a14:useLocalDpi xmlns:a14="http://schemas.microsoft.com/office/drawing/2010/main" val="0"/>

</xml_diff>

<commit_message>
Adicionado finalização do curso de Git e GitHub
</commit_message>
<xml_diff>
--- a/CV-Gustavo_Ragghiante.docx
+++ b/CV-Gustavo_Ragghiante.docx
@@ -248,19 +248,8 @@
           <w:szCs w:val="20"/>
           <w:lang w:val="en-US"/>
         </w:rPr>
-        <w:t xml:space="preserve"> </w:t>
-      </w:r>
-      <w:proofErr w:type="spellStart"/>
-      <w:r>
-        <w:rPr>
-          <w:rFonts w:ascii="Verdana" w:hAnsi="Verdana" w:cs="Courier New"/>
-          <w:sz w:val="20"/>
-          <w:szCs w:val="20"/>
-          <w:lang w:val="en-US"/>
-        </w:rPr>
-        <w:t>gustavo.ragghi</w:t>
-      </w:r>
-      <w:proofErr w:type="spellEnd"/>
+        <w:t xml:space="preserve"> gustavo.ragghi</w:t>
+      </w:r>
     </w:p>
     <w:p>
       <w:pPr>
@@ -616,21 +605,7 @@
         <w:rPr>
           <w:sz w:val="20"/>
         </w:rPr>
-        <w:t xml:space="preserve">: </w:t>
-      </w:r>
-      <w:proofErr w:type="gramStart"/>
-      <w:r>
-        <w:rPr>
-          <w:sz w:val="20"/>
-        </w:rPr>
-        <w:t>Fevereiro</w:t>
-      </w:r>
-      <w:proofErr w:type="gramEnd"/>
-      <w:r>
-        <w:rPr>
-          <w:sz w:val="20"/>
-        </w:rPr>
-        <w:t>/2012</w:t>
+        <w:t>: Fevereiro/2012</w:t>
       </w:r>
     </w:p>
     <w:p>
@@ -645,21 +620,7 @@
         <w:rPr>
           <w:sz w:val="20"/>
         </w:rPr>
-        <w:t xml:space="preserve">Término: </w:t>
-      </w:r>
-      <w:proofErr w:type="gramStart"/>
-      <w:r>
-        <w:rPr>
-          <w:sz w:val="20"/>
-        </w:rPr>
-        <w:t>Dezembro</w:t>
-      </w:r>
-      <w:proofErr w:type="gramEnd"/>
-      <w:r>
-        <w:rPr>
-          <w:sz w:val="20"/>
-        </w:rPr>
-        <w:t>/2015</w:t>
+        <w:t>Término: Dezembro/2015</w:t>
       </w:r>
     </w:p>
     <w:p>
@@ -727,23 +688,13 @@
         </w:rPr>
         <w:t xml:space="preserve">: </w:t>
       </w:r>
-      <w:proofErr w:type="spellStart"/>
       <w:r>
         <w:rPr>
           <w:rFonts w:ascii="Verdana" w:hAnsi="Verdana"/>
           <w:b/>
           <w:sz w:val="20"/>
         </w:rPr>
-        <w:t>Essence</w:t>
-      </w:r>
-      <w:proofErr w:type="spellEnd"/>
-      <w:r>
-        <w:rPr>
-          <w:rFonts w:ascii="Verdana" w:hAnsi="Verdana"/>
-          <w:b/>
-          <w:sz w:val="20"/>
-        </w:rPr>
-        <w:t xml:space="preserve"> It</w:t>
+        <w:t>Essence It</w:t>
       </w:r>
       <w:r>
         <w:rPr>
@@ -783,25 +734,7 @@
           <w:bCs/>
           <w:sz w:val="20"/>
         </w:rPr>
-        <w:t xml:space="preserve">: </w:t>
-      </w:r>
-      <w:proofErr w:type="gramStart"/>
-      <w:r>
-        <w:rPr>
-          <w:rFonts w:ascii="Verdana" w:hAnsi="Verdana"/>
-          <w:bCs/>
-          <w:sz w:val="20"/>
-        </w:rPr>
-        <w:t>Julho</w:t>
-      </w:r>
-      <w:proofErr w:type="gramEnd"/>
-      <w:r>
-        <w:rPr>
-          <w:rFonts w:ascii="Verdana" w:hAnsi="Verdana"/>
-          <w:bCs/>
-          <w:sz w:val="20"/>
-        </w:rPr>
-        <w:t xml:space="preserve">/2021 até </w:t>
+        <w:t xml:space="preserve">: Julho/2021 até </w:t>
       </w:r>
       <w:r>
         <w:rPr>
@@ -989,25 +922,7 @@
           <w:bCs/>
           <w:sz w:val="20"/>
         </w:rPr>
-        <w:t xml:space="preserve">Implantação da ferramenta </w:t>
-      </w:r>
-      <w:proofErr w:type="spellStart"/>
-      <w:r>
-        <w:rPr>
-          <w:rFonts w:ascii="Verdana" w:hAnsi="Verdana"/>
-          <w:bCs/>
-          <w:sz w:val="20"/>
-        </w:rPr>
-        <w:t>Jira</w:t>
-      </w:r>
-      <w:proofErr w:type="spellEnd"/>
-      <w:r>
-        <w:rPr>
-          <w:rFonts w:ascii="Verdana" w:hAnsi="Verdana"/>
-          <w:bCs/>
-          <w:sz w:val="20"/>
-        </w:rPr>
-        <w:t>;</w:t>
+        <w:t>Implantação da ferramenta Jira;</w:t>
       </w:r>
     </w:p>
     <w:p>
@@ -1034,25 +949,7 @@
           <w:bCs/>
           <w:sz w:val="20"/>
         </w:rPr>
-        <w:t xml:space="preserve">Implantação e atuação do </w:t>
-      </w:r>
-      <w:proofErr w:type="spellStart"/>
-      <w:r>
-        <w:rPr>
-          <w:rFonts w:ascii="Verdana" w:hAnsi="Verdana"/>
-          <w:bCs/>
-          <w:sz w:val="20"/>
-        </w:rPr>
-        <w:t>Kanban</w:t>
-      </w:r>
-      <w:proofErr w:type="spellEnd"/>
-      <w:r>
-        <w:rPr>
-          <w:rFonts w:ascii="Verdana" w:hAnsi="Verdana"/>
-          <w:bCs/>
-          <w:sz w:val="20"/>
-        </w:rPr>
-        <w:t xml:space="preserve"> na sustentação dos produtos;</w:t>
+        <w:t>Implantação e atuação do Kanban na sustentação dos produtos;</w:t>
       </w:r>
     </w:p>
     <w:p>
@@ -1133,25 +1030,7 @@
           <w:bCs/>
           <w:sz w:val="20"/>
         </w:rPr>
-        <w:t xml:space="preserve">Acompanhamento e execução de Sprint Planning, Daily, Sprint </w:t>
-      </w:r>
-      <w:proofErr w:type="spellStart"/>
-      <w:r>
-        <w:rPr>
-          <w:rFonts w:ascii="Verdana" w:hAnsi="Verdana"/>
-          <w:bCs/>
-          <w:sz w:val="20"/>
-        </w:rPr>
-        <w:t>Review</w:t>
-      </w:r>
-      <w:proofErr w:type="spellEnd"/>
-      <w:r>
-        <w:rPr>
-          <w:rFonts w:ascii="Verdana" w:hAnsi="Verdana"/>
-          <w:bCs/>
-          <w:sz w:val="20"/>
-        </w:rPr>
-        <w:t xml:space="preserve"> e Retrospectiva;</w:t>
+        <w:t>Acompanhamento e execução de Sprint Planning, Daily, Sprint Review e Retrospectiva;</w:t>
       </w:r>
     </w:p>
     <w:p>
@@ -1178,25 +1057,7 @@
           <w:bCs/>
           <w:sz w:val="20"/>
         </w:rPr>
-        <w:t xml:space="preserve">Alinhamento das expectativas dos clientes, provendo Status </w:t>
-      </w:r>
-      <w:proofErr w:type="spellStart"/>
-      <w:r>
-        <w:rPr>
-          <w:rFonts w:ascii="Verdana" w:hAnsi="Verdana"/>
-          <w:bCs/>
-          <w:sz w:val="20"/>
-        </w:rPr>
-        <w:t>Report</w:t>
-      </w:r>
-      <w:proofErr w:type="spellEnd"/>
-      <w:r>
-        <w:rPr>
-          <w:rFonts w:ascii="Verdana" w:hAnsi="Verdana"/>
-          <w:bCs/>
-          <w:sz w:val="20"/>
-        </w:rPr>
-        <w:t xml:space="preserve"> frequentes; </w:t>
+        <w:t xml:space="preserve">Alinhamento das expectativas dos clientes, provendo Status Report frequentes; </w:t>
       </w:r>
     </w:p>
     <w:p>
@@ -1223,25 +1084,7 @@
           <w:bCs/>
           <w:sz w:val="20"/>
         </w:rPr>
-        <w:t xml:space="preserve">Alinhamento de expectativas entre clientes e </w:t>
-      </w:r>
-      <w:proofErr w:type="spellStart"/>
-      <w:r>
-        <w:rPr>
-          <w:rFonts w:ascii="Verdana" w:hAnsi="Verdana"/>
-          <w:bCs/>
-          <w:sz w:val="20"/>
-        </w:rPr>
-        <w:t>stakeholders</w:t>
-      </w:r>
-      <w:proofErr w:type="spellEnd"/>
-      <w:r>
-        <w:rPr>
-          <w:rFonts w:ascii="Verdana" w:hAnsi="Verdana"/>
-          <w:bCs/>
-          <w:sz w:val="20"/>
-        </w:rPr>
-        <w:t>;</w:t>
+        <w:t>Alinhamento de expectativas entre clientes e stakeholders;</w:t>
       </w:r>
     </w:p>
     <w:p>
@@ -1322,43 +1165,7 @@
           <w:bCs/>
           <w:sz w:val="20"/>
         </w:rPr>
-        <w:t xml:space="preserve">Controle de </w:t>
-      </w:r>
-      <w:proofErr w:type="spellStart"/>
-      <w:r>
-        <w:rPr>
-          <w:rFonts w:ascii="Verdana" w:hAnsi="Verdana"/>
-          <w:bCs/>
-          <w:sz w:val="20"/>
-        </w:rPr>
-        <w:t>change</w:t>
-      </w:r>
-      <w:proofErr w:type="spellEnd"/>
-      <w:r>
-        <w:rPr>
-          <w:rFonts w:ascii="Verdana" w:hAnsi="Verdana"/>
-          <w:bCs/>
-          <w:sz w:val="20"/>
-        </w:rPr>
-        <w:t xml:space="preserve"> </w:t>
-      </w:r>
-      <w:proofErr w:type="spellStart"/>
-      <w:r>
-        <w:rPr>
-          <w:rFonts w:ascii="Verdana" w:hAnsi="Verdana"/>
-          <w:bCs/>
-          <w:sz w:val="20"/>
-        </w:rPr>
-        <w:t>requests</w:t>
-      </w:r>
-      <w:proofErr w:type="spellEnd"/>
-      <w:r>
-        <w:rPr>
-          <w:rFonts w:ascii="Verdana" w:hAnsi="Verdana"/>
-          <w:bCs/>
-          <w:sz w:val="20"/>
-        </w:rPr>
-        <w:t>;</w:t>
+        <w:t>Controle de change requests;</w:t>
       </w:r>
     </w:p>
     <w:p>
@@ -1629,79 +1436,7 @@
           <w:bCs/>
           <w:sz w:val="20"/>
         </w:rPr>
-        <w:t xml:space="preserve">Utilização das ferramentas: SQL Server, </w:t>
-      </w:r>
-      <w:proofErr w:type="spellStart"/>
-      <w:r>
-        <w:rPr>
-          <w:rFonts w:ascii="Verdana" w:hAnsi="Verdana"/>
-          <w:bCs/>
-          <w:sz w:val="20"/>
-        </w:rPr>
-        <w:t>Jira</w:t>
-      </w:r>
-      <w:proofErr w:type="spellEnd"/>
-      <w:r>
-        <w:rPr>
-          <w:rFonts w:ascii="Verdana" w:hAnsi="Verdana"/>
-          <w:bCs/>
-          <w:sz w:val="20"/>
-        </w:rPr>
-        <w:t xml:space="preserve">, </w:t>
-      </w:r>
-      <w:proofErr w:type="spellStart"/>
-      <w:r>
-        <w:rPr>
-          <w:rFonts w:ascii="Verdana" w:hAnsi="Verdana"/>
-          <w:bCs/>
-          <w:sz w:val="20"/>
-        </w:rPr>
-        <w:t>Trello</w:t>
-      </w:r>
-      <w:proofErr w:type="spellEnd"/>
-      <w:r>
-        <w:rPr>
-          <w:rFonts w:ascii="Verdana" w:hAnsi="Verdana"/>
-          <w:bCs/>
-          <w:sz w:val="20"/>
-        </w:rPr>
-        <w:t xml:space="preserve">, </w:t>
-      </w:r>
-      <w:proofErr w:type="spellStart"/>
-      <w:r>
-        <w:rPr>
-          <w:rFonts w:ascii="Verdana" w:hAnsi="Verdana"/>
-          <w:bCs/>
-          <w:sz w:val="20"/>
-        </w:rPr>
-        <w:t>Postman</w:t>
-      </w:r>
-      <w:proofErr w:type="spellEnd"/>
-      <w:r>
-        <w:rPr>
-          <w:rFonts w:ascii="Verdana" w:hAnsi="Verdana"/>
-          <w:bCs/>
-          <w:sz w:val="20"/>
-        </w:rPr>
-        <w:t xml:space="preserve">, Pacote Office, Project, Visio, Draw.io, </w:t>
-      </w:r>
-      <w:proofErr w:type="spellStart"/>
-      <w:r>
-        <w:rPr>
-          <w:rFonts w:ascii="Verdana" w:hAnsi="Verdana"/>
-          <w:bCs/>
-          <w:sz w:val="20"/>
-        </w:rPr>
-        <w:t>Bizagi</w:t>
-      </w:r>
-      <w:proofErr w:type="spellEnd"/>
-      <w:r>
-        <w:rPr>
-          <w:rFonts w:ascii="Verdana" w:hAnsi="Verdana"/>
-          <w:bCs/>
-          <w:sz w:val="20"/>
-        </w:rPr>
-        <w:t>, entre outras.</w:t>
+        <w:t>Utilização das ferramentas: SQL Server, Jira, Trello, Postman, Pacote Office, Project, Visio, Draw.io, Bizagi, entre outras.</w:t>
       </w:r>
     </w:p>
     <w:p>
@@ -2042,25 +1777,7 @@
           <w:sz w:val="20"/>
           <w:szCs w:val="17"/>
         </w:rPr>
-        <w:t xml:space="preserve">Acompanhamento e execução de Sprint Planning, Daily, Sprint </w:t>
-      </w:r>
-      <w:proofErr w:type="spellStart"/>
-      <w:r>
-        <w:rPr>
-          <w:rFonts w:ascii="Verdana" w:hAnsi="Verdana" w:cs="Arial"/>
-          <w:sz w:val="20"/>
-          <w:szCs w:val="17"/>
-        </w:rPr>
-        <w:t>Review</w:t>
-      </w:r>
-      <w:proofErr w:type="spellEnd"/>
-      <w:r>
-        <w:rPr>
-          <w:rFonts w:ascii="Verdana" w:hAnsi="Verdana" w:cs="Arial"/>
-          <w:sz w:val="20"/>
-          <w:szCs w:val="17"/>
-        </w:rPr>
-        <w:t xml:space="preserve"> e Retrospectiva;</w:t>
+        <w:t>Acompanhamento e execução de Sprint Planning, Daily, Sprint Review e Retrospectiva;</w:t>
       </w:r>
     </w:p>
     <w:p>
@@ -2087,25 +1804,7 @@
           <w:sz w:val="20"/>
           <w:szCs w:val="17"/>
         </w:rPr>
-        <w:t xml:space="preserve">Alinhamento das expectativas dos clientes, provendo Status </w:t>
-      </w:r>
-      <w:proofErr w:type="spellStart"/>
-      <w:r>
-        <w:rPr>
-          <w:rFonts w:ascii="Verdana" w:hAnsi="Verdana" w:cs="Arial"/>
-          <w:sz w:val="20"/>
-          <w:szCs w:val="17"/>
-        </w:rPr>
-        <w:t>Report</w:t>
-      </w:r>
-      <w:proofErr w:type="spellEnd"/>
-      <w:r>
-        <w:rPr>
-          <w:rFonts w:ascii="Verdana" w:hAnsi="Verdana" w:cs="Arial"/>
-          <w:sz w:val="20"/>
-          <w:szCs w:val="17"/>
-        </w:rPr>
-        <w:t xml:space="preserve"> frequentes; </w:t>
+        <w:t xml:space="preserve">Alinhamento das expectativas dos clientes, provendo Status Report frequentes; </w:t>
       </w:r>
     </w:p>
     <w:p>
@@ -2186,43 +1885,7 @@
           <w:sz w:val="20"/>
           <w:szCs w:val="17"/>
         </w:rPr>
-        <w:t xml:space="preserve">Controle de </w:t>
-      </w:r>
-      <w:proofErr w:type="spellStart"/>
-      <w:r>
-        <w:rPr>
-          <w:rFonts w:ascii="Verdana" w:hAnsi="Verdana" w:cs="Arial"/>
-          <w:sz w:val="20"/>
-          <w:szCs w:val="17"/>
-        </w:rPr>
-        <w:t>change</w:t>
-      </w:r>
-      <w:proofErr w:type="spellEnd"/>
-      <w:r>
-        <w:rPr>
-          <w:rFonts w:ascii="Verdana" w:hAnsi="Verdana" w:cs="Arial"/>
-          <w:sz w:val="20"/>
-          <w:szCs w:val="17"/>
-        </w:rPr>
-        <w:t xml:space="preserve"> </w:t>
-      </w:r>
-      <w:proofErr w:type="spellStart"/>
-      <w:r>
-        <w:rPr>
-          <w:rFonts w:ascii="Verdana" w:hAnsi="Verdana" w:cs="Arial"/>
-          <w:sz w:val="20"/>
-          <w:szCs w:val="17"/>
-        </w:rPr>
-        <w:t>requests</w:t>
-      </w:r>
-      <w:proofErr w:type="spellEnd"/>
-      <w:r>
-        <w:rPr>
-          <w:rFonts w:ascii="Verdana" w:hAnsi="Verdana" w:cs="Arial"/>
-          <w:sz w:val="20"/>
-          <w:szCs w:val="17"/>
-        </w:rPr>
-        <w:t>;</w:t>
+        <w:t>Controle de change requests;</w:t>
       </w:r>
     </w:p>
     <w:p>
@@ -2519,79 +2182,7 @@
           <w:sz w:val="20"/>
           <w:szCs w:val="17"/>
         </w:rPr>
-        <w:t xml:space="preserve">Utilização das ferramentas: SQL Server, </w:t>
-      </w:r>
-      <w:proofErr w:type="spellStart"/>
-      <w:r>
-        <w:rPr>
-          <w:rFonts w:ascii="Verdana" w:hAnsi="Verdana" w:cs="Arial"/>
-          <w:sz w:val="20"/>
-          <w:szCs w:val="17"/>
-        </w:rPr>
-        <w:t>Jira</w:t>
-      </w:r>
-      <w:proofErr w:type="spellEnd"/>
-      <w:r>
-        <w:rPr>
-          <w:rFonts w:ascii="Verdana" w:hAnsi="Verdana" w:cs="Arial"/>
-          <w:sz w:val="20"/>
-          <w:szCs w:val="17"/>
-        </w:rPr>
-        <w:t xml:space="preserve">, </w:t>
-      </w:r>
-      <w:proofErr w:type="spellStart"/>
-      <w:r>
-        <w:rPr>
-          <w:rFonts w:ascii="Verdana" w:hAnsi="Verdana" w:cs="Arial"/>
-          <w:sz w:val="20"/>
-          <w:szCs w:val="17"/>
-        </w:rPr>
-        <w:t>Trello</w:t>
-      </w:r>
-      <w:proofErr w:type="spellEnd"/>
-      <w:r>
-        <w:rPr>
-          <w:rFonts w:ascii="Verdana" w:hAnsi="Verdana" w:cs="Arial"/>
-          <w:sz w:val="20"/>
-          <w:szCs w:val="17"/>
-        </w:rPr>
-        <w:t xml:space="preserve">, </w:t>
-      </w:r>
-      <w:proofErr w:type="spellStart"/>
-      <w:r>
-        <w:rPr>
-          <w:rFonts w:ascii="Verdana" w:hAnsi="Verdana" w:cs="Arial"/>
-          <w:sz w:val="20"/>
-          <w:szCs w:val="17"/>
-        </w:rPr>
-        <w:t>Postman</w:t>
-      </w:r>
-      <w:proofErr w:type="spellEnd"/>
-      <w:r>
-        <w:rPr>
-          <w:rFonts w:ascii="Verdana" w:hAnsi="Verdana" w:cs="Arial"/>
-          <w:sz w:val="20"/>
-          <w:szCs w:val="17"/>
-        </w:rPr>
-        <w:t xml:space="preserve">, Pacote Office, Project, Visio, Draw.io, </w:t>
-      </w:r>
-      <w:proofErr w:type="spellStart"/>
-      <w:r>
-        <w:rPr>
-          <w:rFonts w:ascii="Verdana" w:hAnsi="Verdana" w:cs="Arial"/>
-          <w:sz w:val="20"/>
-          <w:szCs w:val="17"/>
-        </w:rPr>
-        <w:t>Bizagi</w:t>
-      </w:r>
-      <w:proofErr w:type="spellEnd"/>
-      <w:r>
-        <w:rPr>
-          <w:rFonts w:ascii="Verdana" w:hAnsi="Verdana" w:cs="Arial"/>
-          <w:sz w:val="20"/>
-          <w:szCs w:val="17"/>
-        </w:rPr>
-        <w:t>, entre outras.</w:t>
+        <w:t>Utilização das ferramentas: SQL Server, Jira, Trello, Postman, Pacote Office, Project, Visio, Draw.io, Bizagi, entre outras.</w:t>
       </w:r>
     </w:p>
     <w:p>
@@ -2687,7 +2278,6 @@
         </w:rPr>
         <w:t xml:space="preserve">: </w:t>
       </w:r>
-      <w:proofErr w:type="gramStart"/>
       <w:r>
         <w:rPr>
           <w:rFonts w:ascii="Verdana" w:hAnsi="Verdana"/>
@@ -2696,7 +2286,6 @@
         </w:rPr>
         <w:t>Maio</w:t>
       </w:r>
-      <w:proofErr w:type="gramEnd"/>
       <w:r>
         <w:rPr>
           <w:rFonts w:ascii="Verdana" w:hAnsi="Verdana"/>
@@ -2955,25 +2544,7 @@
           <w:sz w:val="20"/>
           <w:szCs w:val="17"/>
         </w:rPr>
-        <w:t xml:space="preserve">Reuniões com clientes provendo Status </w:t>
-      </w:r>
-      <w:proofErr w:type="spellStart"/>
-      <w:r>
-        <w:rPr>
-          <w:rFonts w:ascii="Verdana" w:hAnsi="Verdana" w:cs="Arial"/>
-          <w:sz w:val="20"/>
-          <w:szCs w:val="17"/>
-        </w:rPr>
-        <w:t>Report</w:t>
-      </w:r>
-      <w:proofErr w:type="spellEnd"/>
-      <w:r>
-        <w:rPr>
-          <w:rFonts w:ascii="Verdana" w:hAnsi="Verdana" w:cs="Arial"/>
-          <w:sz w:val="20"/>
-          <w:szCs w:val="17"/>
-        </w:rPr>
-        <w:t xml:space="preserve"> frequentes.</w:t>
+        <w:t>Reuniões com clientes provendo Status Report frequentes.</w:t>
       </w:r>
     </w:p>
     <w:p>
@@ -3406,25 +2977,7 @@
           <w:sz w:val="20"/>
           <w:szCs w:val="17"/>
         </w:rPr>
-        <w:t xml:space="preserve">Responsável pelo programa de </w:t>
-      </w:r>
-      <w:proofErr w:type="spellStart"/>
-      <w:r>
-        <w:rPr>
-          <w:rFonts w:ascii="Verdana" w:hAnsi="Verdana" w:cs="Arial"/>
-          <w:sz w:val="20"/>
-          <w:szCs w:val="17"/>
-        </w:rPr>
-        <w:t>Interfaceamento</w:t>
-      </w:r>
-      <w:proofErr w:type="spellEnd"/>
-      <w:r>
-        <w:rPr>
-          <w:rFonts w:ascii="Verdana" w:hAnsi="Verdana" w:cs="Arial"/>
-          <w:sz w:val="20"/>
-          <w:szCs w:val="17"/>
-        </w:rPr>
-        <w:t xml:space="preserve"> de Resultados das unidades;</w:t>
+        <w:t>Responsável pelo programa de Interfaceamento de Resultados das unidades;</w:t>
       </w:r>
     </w:p>
     <w:p>
@@ -3717,7 +3270,6 @@
         </w:rPr>
         <w:t xml:space="preserve">: </w:t>
       </w:r>
-      <w:proofErr w:type="gramStart"/>
       <w:r>
         <w:rPr>
           <w:rFonts w:ascii="Verdana" w:hAnsi="Verdana"/>
@@ -3726,7 +3278,6 @@
         </w:rPr>
         <w:t>Agosto</w:t>
       </w:r>
-      <w:proofErr w:type="gramEnd"/>
       <w:r>
         <w:rPr>
           <w:rFonts w:ascii="Verdana" w:hAnsi="Verdana"/>
@@ -4567,37 +4118,15 @@
           <w:szCs w:val="20"/>
         </w:rPr>
       </w:pPr>
-      <w:proofErr w:type="spellStart"/>
-      <w:r>
-        <w:rPr>
-          <w:rFonts w:ascii="Verdana" w:hAnsi="Verdana"/>
-          <w:bCs/>
-          <w:sz w:val="20"/>
-          <w:szCs w:val="20"/>
-        </w:rPr>
-        <w:t>Agile</w:t>
-      </w:r>
-      <w:proofErr w:type="spellEnd"/>
-      <w:r>
-        <w:rPr>
-          <w:rFonts w:ascii="Verdana" w:hAnsi="Verdana"/>
-          <w:bCs/>
-          <w:sz w:val="20"/>
-          <w:szCs w:val="20"/>
-        </w:rPr>
-        <w:t xml:space="preserve"> Open </w:t>
-      </w:r>
-      <w:proofErr w:type="spellStart"/>
-      <w:r>
-        <w:rPr>
-          <w:rFonts w:ascii="Verdana" w:hAnsi="Verdana"/>
-          <w:bCs/>
-          <w:sz w:val="20"/>
-          <w:szCs w:val="20"/>
-        </w:rPr>
-        <w:t>Class</w:t>
-      </w:r>
-      <w:proofErr w:type="spellEnd"/>
+      <w:r>
+        <w:rPr>
+          <w:rFonts w:ascii="Verdana" w:hAnsi="Verdana"/>
+          <w:bCs/>
+          <w:sz w:val="20"/>
+          <w:szCs w:val="20"/>
+        </w:rPr>
+        <w:t>Agile Open Class</w:t>
+      </w:r>
     </w:p>
     <w:p>
       <w:pPr>
@@ -4642,19 +4171,8 @@
           <w:sz w:val="20"/>
           <w:szCs w:val="20"/>
         </w:rPr>
-        <w:t xml:space="preserve"> </w:t>
-      </w:r>
-      <w:proofErr w:type="spellStart"/>
-      <w:r>
-        <w:rPr>
-          <w:rFonts w:ascii="Verdana" w:hAnsi="Verdana"/>
-          <w:bCs/>
-          <w:sz w:val="20"/>
-          <w:szCs w:val="20"/>
-        </w:rPr>
-        <w:t>MindMaster</w:t>
-      </w:r>
-      <w:proofErr w:type="spellEnd"/>
+        <w:t xml:space="preserve"> MindMaster</w:t>
+      </w:r>
     </w:p>
     <w:p>
       <w:pPr>
@@ -4815,37 +4333,15 @@
           <w:szCs w:val="20"/>
         </w:rPr>
       </w:pPr>
-      <w:proofErr w:type="spellStart"/>
-      <w:r>
-        <w:rPr>
-          <w:rFonts w:ascii="Verdana" w:hAnsi="Verdana"/>
-          <w:bCs/>
-          <w:sz w:val="20"/>
-          <w:szCs w:val="20"/>
-        </w:rPr>
-        <w:t>Azure</w:t>
-      </w:r>
-      <w:proofErr w:type="spellEnd"/>
-      <w:r>
-        <w:rPr>
-          <w:rFonts w:ascii="Verdana" w:hAnsi="Verdana"/>
-          <w:bCs/>
-          <w:sz w:val="20"/>
-          <w:szCs w:val="20"/>
-        </w:rPr>
-        <w:t xml:space="preserve"> </w:t>
-      </w:r>
-      <w:proofErr w:type="spellStart"/>
-      <w:r>
-        <w:rPr>
-          <w:rFonts w:ascii="Verdana" w:hAnsi="Verdana"/>
-          <w:bCs/>
-          <w:sz w:val="20"/>
-          <w:szCs w:val="20"/>
-        </w:rPr>
-        <w:t>DevOps</w:t>
-      </w:r>
-      <w:proofErr w:type="spellEnd"/>
+      <w:r>
+        <w:rPr>
+          <w:rFonts w:ascii="Verdana" w:hAnsi="Verdana"/>
+          <w:bCs/>
+          <w:sz w:val="20"/>
+          <w:szCs w:val="20"/>
+        </w:rPr>
+        <w:t>Azure DevOps</w:t>
+      </w:r>
     </w:p>
     <w:p>
       <w:pPr>
@@ -4865,25 +4361,14 @@
           <w:szCs w:val="20"/>
         </w:rPr>
       </w:pPr>
-      <w:proofErr w:type="spellStart"/>
-      <w:r>
-        <w:rPr>
-          <w:rFonts w:ascii="Verdana" w:hAnsi="Verdana"/>
-          <w:bCs/>
-          <w:sz w:val="20"/>
-          <w:szCs w:val="20"/>
-        </w:rPr>
-        <w:t>Git</w:t>
-      </w:r>
-      <w:proofErr w:type="spellEnd"/>
-      <w:r>
-        <w:rPr>
-          <w:rFonts w:ascii="Verdana" w:hAnsi="Verdana"/>
-          <w:bCs/>
-          <w:sz w:val="20"/>
-          <w:szCs w:val="20"/>
-        </w:rPr>
-        <w:t xml:space="preserve"> e GitHub (em andamento)</w:t>
+      <w:r>
+        <w:rPr>
+          <w:rFonts w:ascii="Verdana" w:hAnsi="Verdana"/>
+          <w:bCs/>
+          <w:sz w:val="20"/>
+          <w:szCs w:val="20"/>
+        </w:rPr>
+        <w:t>Git e GitHub</w:t>
       </w:r>
     </w:p>
     <w:p>
@@ -5124,77 +4609,7 @@
           <w:sz w:val="20"/>
           <w:szCs w:val="20"/>
         </w:rPr>
-        <w:t xml:space="preserve">PALC-A Professional </w:t>
-      </w:r>
-      <w:proofErr w:type="spellStart"/>
-      <w:r>
-        <w:rPr>
-          <w:rFonts w:ascii="Verdana" w:hAnsi="Verdana"/>
-          <w:bCs/>
-          <w:sz w:val="20"/>
-          <w:szCs w:val="20"/>
-        </w:rPr>
-        <w:t>Agile</w:t>
-      </w:r>
-      <w:proofErr w:type="spellEnd"/>
-      <w:r>
-        <w:rPr>
-          <w:rFonts w:ascii="Verdana" w:hAnsi="Verdana"/>
-          <w:bCs/>
-          <w:sz w:val="20"/>
-          <w:szCs w:val="20"/>
-        </w:rPr>
-        <w:t xml:space="preserve"> </w:t>
-      </w:r>
-      <w:proofErr w:type="spellStart"/>
-      <w:r>
-        <w:rPr>
-          <w:rFonts w:ascii="Verdana" w:hAnsi="Verdana"/>
-          <w:bCs/>
-          <w:sz w:val="20"/>
-          <w:szCs w:val="20"/>
-        </w:rPr>
-        <w:t>Leader</w:t>
-      </w:r>
-      <w:proofErr w:type="spellEnd"/>
-      <w:r>
-        <w:rPr>
-          <w:rFonts w:ascii="Verdana" w:hAnsi="Verdana"/>
-          <w:bCs/>
-          <w:sz w:val="20"/>
-          <w:szCs w:val="20"/>
-        </w:rPr>
-        <w:t xml:space="preserve"> </w:t>
-      </w:r>
-      <w:proofErr w:type="spellStart"/>
-      <w:r>
-        <w:rPr>
-          <w:rFonts w:ascii="Verdana" w:hAnsi="Verdana"/>
-          <w:bCs/>
-          <w:sz w:val="20"/>
-          <w:szCs w:val="20"/>
-        </w:rPr>
-        <w:t>Accredited</w:t>
-      </w:r>
-      <w:proofErr w:type="spellEnd"/>
-      <w:r>
-        <w:rPr>
-          <w:rFonts w:ascii="Verdana" w:hAnsi="Verdana"/>
-          <w:bCs/>
-          <w:sz w:val="20"/>
-          <w:szCs w:val="20"/>
-        </w:rPr>
-        <w:t xml:space="preserve"> – </w:t>
-      </w:r>
-      <w:proofErr w:type="spellStart"/>
-      <w:r>
-        <w:rPr>
-          <w:rFonts w:ascii="Verdana" w:hAnsi="Verdana"/>
-          <w:bCs/>
-          <w:sz w:val="20"/>
-          <w:szCs w:val="20"/>
-        </w:rPr>
-        <w:t>A</w:t>
+        <w:t>PALC-A Professional Agile Leader Accredited – A</w:t>
       </w:r>
       <w:r>
         <w:rPr>
@@ -5205,25 +4620,14 @@
         </w:rPr>
         <w:t>gileinstitute</w:t>
       </w:r>
-      <w:proofErr w:type="spellEnd"/>
-      <w:r>
-        <w:rPr>
-          <w:rFonts w:ascii="Verdana" w:hAnsi="Verdana"/>
-          <w:bCs/>
-          <w:sz w:val="20"/>
-          <w:szCs w:val="20"/>
-        </w:rPr>
-        <w:t xml:space="preserve"> </w:t>
-      </w:r>
-      <w:proofErr w:type="spellStart"/>
-      <w:r>
-        <w:rPr>
-          <w:rFonts w:ascii="Verdana" w:hAnsi="Verdana"/>
-          <w:bCs/>
-          <w:sz w:val="20"/>
-          <w:szCs w:val="20"/>
-        </w:rPr>
-        <w:t>B</w:t>
+      <w:r>
+        <w:rPr>
+          <w:rFonts w:ascii="Verdana" w:hAnsi="Verdana"/>
+          <w:bCs/>
+          <w:sz w:val="20"/>
+          <w:szCs w:val="20"/>
+        </w:rPr>
+        <w:t xml:space="preserve"> B</w:t>
       </w:r>
       <w:r>
         <w:rPr>
@@ -5234,7 +4638,6 @@
         </w:rPr>
         <w:t>razil</w:t>
       </w:r>
-      <w:proofErr w:type="spellEnd"/>
     </w:p>
     <w:p>
       <w:pPr>
@@ -5397,19 +4800,8 @@
           <w:sz w:val="20"/>
           <w:szCs w:val="20"/>
         </w:rPr>
-        <w:t xml:space="preserve">Flaps Team </w:t>
-      </w:r>
-      <w:proofErr w:type="spellStart"/>
-      <w:r>
-        <w:rPr>
-          <w:rFonts w:ascii="Verdana" w:hAnsi="Verdana"/>
-          <w:bCs/>
-          <w:sz w:val="20"/>
-          <w:szCs w:val="20"/>
-        </w:rPr>
-        <w:t>Leadership</w:t>
-      </w:r>
-      <w:proofErr w:type="spellEnd"/>
+        <w:t>Flaps Team Leadership</w:t>
+      </w:r>
     </w:p>
     <w:p>
       <w:pPr>

</xml_diff>

<commit_message>
Adicionado curso de agilidade
</commit_message>
<xml_diff>
--- a/CV-Gustavo_Ragghiante.docx
+++ b/CV-Gustavo_Ragghiante.docx
@@ -4003,6 +4003,15 @@
         </w:rPr>
         <w:t>Microsoft Project</w:t>
       </w:r>
+      <w:r>
+        <w:rPr>
+          <w:rFonts w:ascii="Verdana" w:hAnsi="Verdana"/>
+          <w:bCs/>
+          <w:sz w:val="20"/>
+          <w:szCs w:val="20"/>
+        </w:rPr>
+        <w:t xml:space="preserve"> (2021)</w:t>
+      </w:r>
     </w:p>
     <w:p>
       <w:pPr>
@@ -4031,6 +4040,24 @@
         </w:rPr>
         <w:t>Como Liderar e Trabalhar em Equipe</w:t>
       </w:r>
+      <w:r>
+        <w:rPr>
+          <w:rFonts w:ascii="Verdana" w:hAnsi="Verdana"/>
+          <w:bCs/>
+          <w:sz w:val="20"/>
+          <w:szCs w:val="20"/>
+        </w:rPr>
+        <w:t xml:space="preserve"> </w:t>
+      </w:r>
+      <w:r>
+        <w:rPr>
+          <w:rFonts w:ascii="Verdana" w:hAnsi="Verdana"/>
+          <w:bCs/>
+          <w:sz w:val="20"/>
+          <w:szCs w:val="20"/>
+        </w:rPr>
+        <w:t>(2021)</w:t>
+      </w:r>
     </w:p>
     <w:p>
       <w:pPr>
@@ -4057,7 +4084,34 @@
           <w:sz w:val="20"/>
           <w:szCs w:val="20"/>
         </w:rPr>
-        <w:t xml:space="preserve">Fundamentos de Gestão de Projetos: </w:t>
+        <w:t>Fundamentos de Gestão de Projetos</w:t>
+      </w:r>
+      <w:r>
+        <w:rPr>
+          <w:rFonts w:ascii="Verdana" w:hAnsi="Verdana"/>
+          <w:bCs/>
+          <w:sz w:val="20"/>
+          <w:szCs w:val="20"/>
+        </w:rPr>
+        <w:t xml:space="preserve"> </w:t>
+      </w:r>
+      <w:r>
+        <w:rPr>
+          <w:rFonts w:ascii="Verdana" w:hAnsi="Verdana"/>
+          <w:bCs/>
+          <w:sz w:val="20"/>
+          <w:szCs w:val="20"/>
+        </w:rPr>
+        <w:t>(2021)</w:t>
+      </w:r>
+      <w:r>
+        <w:rPr>
+          <w:rFonts w:ascii="Verdana" w:hAnsi="Verdana"/>
+          <w:bCs/>
+          <w:sz w:val="20"/>
+          <w:szCs w:val="20"/>
+        </w:rPr>
+        <w:t xml:space="preserve">: </w:t>
       </w:r>
     </w:p>
     <w:p>
@@ -4339,6 +4393,24 @@
         </w:rPr>
         <w:t>Gerenciamento de Cronogramas de Projetos</w:t>
       </w:r>
+      <w:r>
+        <w:rPr>
+          <w:rFonts w:ascii="Verdana" w:hAnsi="Verdana"/>
+          <w:bCs/>
+          <w:sz w:val="20"/>
+          <w:szCs w:val="20"/>
+        </w:rPr>
+        <w:t xml:space="preserve"> </w:t>
+      </w:r>
+      <w:r>
+        <w:rPr>
+          <w:rFonts w:ascii="Verdana" w:hAnsi="Verdana"/>
+          <w:bCs/>
+          <w:sz w:val="20"/>
+          <w:szCs w:val="20"/>
+        </w:rPr>
+        <w:t>(2021)</w:t>
+      </w:r>
     </w:p>
     <w:p>
       <w:pPr>
@@ -4367,6 +4439,24 @@
         </w:rPr>
         <w:t>Gestão de Equipes de Projetos</w:t>
       </w:r>
+      <w:r>
+        <w:rPr>
+          <w:rFonts w:ascii="Verdana" w:hAnsi="Verdana"/>
+          <w:bCs/>
+          <w:sz w:val="20"/>
+          <w:szCs w:val="20"/>
+        </w:rPr>
+        <w:t xml:space="preserve"> </w:t>
+      </w:r>
+      <w:r>
+        <w:rPr>
+          <w:rFonts w:ascii="Verdana" w:hAnsi="Verdana"/>
+          <w:bCs/>
+          <w:sz w:val="20"/>
+          <w:szCs w:val="20"/>
+        </w:rPr>
+        <w:t>(2021)</w:t>
+      </w:r>
     </w:p>
     <w:p>
       <w:pPr>
@@ -4395,6 +4485,24 @@
         </w:rPr>
         <w:t>Gestão de Orçamentos em Projetos</w:t>
       </w:r>
+      <w:r>
+        <w:rPr>
+          <w:rFonts w:ascii="Verdana" w:hAnsi="Verdana"/>
+          <w:bCs/>
+          <w:sz w:val="20"/>
+          <w:szCs w:val="20"/>
+        </w:rPr>
+        <w:t xml:space="preserve"> </w:t>
+      </w:r>
+      <w:r>
+        <w:rPr>
+          <w:rFonts w:ascii="Verdana" w:hAnsi="Verdana"/>
+          <w:bCs/>
+          <w:sz w:val="20"/>
+          <w:szCs w:val="20"/>
+        </w:rPr>
+        <w:t>(2021)</w:t>
+      </w:r>
     </w:p>
     <w:p>
       <w:pPr>
@@ -4423,6 +4531,24 @@
         </w:rPr>
         <w:t>Como Vencer a Procrastinação</w:t>
       </w:r>
+      <w:r>
+        <w:rPr>
+          <w:rFonts w:ascii="Verdana" w:hAnsi="Verdana"/>
+          <w:bCs/>
+          <w:sz w:val="20"/>
+          <w:szCs w:val="20"/>
+        </w:rPr>
+        <w:t xml:space="preserve"> </w:t>
+      </w:r>
+      <w:r>
+        <w:rPr>
+          <w:rFonts w:ascii="Verdana" w:hAnsi="Verdana"/>
+          <w:bCs/>
+          <w:sz w:val="20"/>
+          <w:szCs w:val="20"/>
+        </w:rPr>
+        <w:t>(2021)</w:t>
+      </w:r>
     </w:p>
     <w:p>
       <w:pPr>
@@ -4449,7 +4575,34 @@
           <w:sz w:val="20"/>
           <w:szCs w:val="20"/>
         </w:rPr>
-        <w:t>Administrador Banco de Dados Microsoft SQL (Certificação) – People Campinas</w:t>
+        <w:t>Administrador Banco de Dados Microsoft SQL</w:t>
+      </w:r>
+      <w:r>
+        <w:rPr>
+          <w:rFonts w:ascii="Verdana" w:hAnsi="Verdana"/>
+          <w:bCs/>
+          <w:sz w:val="20"/>
+          <w:szCs w:val="20"/>
+        </w:rPr>
+        <w:t xml:space="preserve"> </w:t>
+      </w:r>
+      <w:r>
+        <w:rPr>
+          <w:rFonts w:ascii="Verdana" w:hAnsi="Verdana"/>
+          <w:bCs/>
+          <w:sz w:val="20"/>
+          <w:szCs w:val="20"/>
+        </w:rPr>
+        <w:t>– People Campinas</w:t>
+      </w:r>
+      <w:r>
+        <w:rPr>
+          <w:rFonts w:ascii="Verdana" w:hAnsi="Verdana"/>
+          <w:bCs/>
+          <w:sz w:val="20"/>
+          <w:szCs w:val="20"/>
+        </w:rPr>
+        <w:t xml:space="preserve"> (2018)</w:t>
       </w:r>
     </w:p>
     <w:p>
@@ -4488,6 +4641,15 @@
         </w:rPr>
         <w:t xml:space="preserve"> – Fast MBA</w:t>
       </w:r>
+      <w:r>
+        <w:rPr>
+          <w:rFonts w:ascii="Verdana" w:hAnsi="Verdana"/>
+          <w:bCs/>
+          <w:sz w:val="20"/>
+          <w:szCs w:val="20"/>
+        </w:rPr>
+        <w:t xml:space="preserve"> (2021)</w:t>
+      </w:r>
     </w:p>
     <w:p>
       <w:pPr>
@@ -4538,6 +4700,15 @@
         <w:t>Class</w:t>
       </w:r>
       <w:proofErr w:type="spellEnd"/>
+      <w:r>
+        <w:rPr>
+          <w:rFonts w:ascii="Verdana" w:hAnsi="Verdana"/>
+          <w:bCs/>
+          <w:sz w:val="20"/>
+          <w:szCs w:val="20"/>
+        </w:rPr>
+        <w:t xml:space="preserve"> (2022)</w:t>
+      </w:r>
     </w:p>
     <w:p>
       <w:pPr>
@@ -4595,6 +4766,15 @@
         <w:t>MindMaster</w:t>
       </w:r>
       <w:proofErr w:type="spellEnd"/>
+      <w:r>
+        <w:rPr>
+          <w:rFonts w:ascii="Verdana" w:hAnsi="Verdana"/>
+          <w:bCs/>
+          <w:sz w:val="20"/>
+          <w:szCs w:val="20"/>
+        </w:rPr>
+        <w:t xml:space="preserve"> (2021)</w:t>
+      </w:r>
     </w:p>
     <w:p>
       <w:pPr>
@@ -4720,6 +4900,15 @@
         </w:rPr>
         <w:t>OKR</w:t>
       </w:r>
+      <w:r>
+        <w:rPr>
+          <w:rFonts w:ascii="Verdana" w:hAnsi="Verdana"/>
+          <w:bCs/>
+          <w:sz w:val="20"/>
+          <w:szCs w:val="20"/>
+        </w:rPr>
+        <w:t xml:space="preserve"> (2021)</w:t>
+      </w:r>
     </w:p>
     <w:p>
       <w:pPr>
@@ -4749,6 +4938,15 @@
         <w:lastRenderedPageBreak/>
         <w:t>Métricas para Times Ágeis</w:t>
       </w:r>
+      <w:r>
+        <w:rPr>
+          <w:rFonts w:ascii="Verdana" w:hAnsi="Verdana"/>
+          <w:bCs/>
+          <w:sz w:val="20"/>
+          <w:szCs w:val="20"/>
+        </w:rPr>
+        <w:t xml:space="preserve"> (2022)</w:t>
+      </w:r>
     </w:p>
     <w:p>
       <w:pPr>
@@ -4788,6 +4986,15 @@
         <w:t>DevOps</w:t>
       </w:r>
       <w:proofErr w:type="spellEnd"/>
+      <w:r>
+        <w:rPr>
+          <w:rFonts w:ascii="Verdana" w:hAnsi="Verdana"/>
+          <w:bCs/>
+          <w:sz w:val="20"/>
+          <w:szCs w:val="20"/>
+        </w:rPr>
+        <w:t xml:space="preserve"> (2022)</w:t>
+      </w:r>
     </w:p>
     <w:p>
       <w:pPr>
@@ -4827,6 +5034,15 @@
         </w:rPr>
         <w:t xml:space="preserve"> e GitHub</w:t>
       </w:r>
+      <w:r>
+        <w:rPr>
+          <w:rFonts w:ascii="Verdana" w:hAnsi="Verdana"/>
+          <w:bCs/>
+          <w:sz w:val="20"/>
+          <w:szCs w:val="20"/>
+        </w:rPr>
+        <w:t xml:space="preserve"> (2022)</w:t>
+      </w:r>
     </w:p>
     <w:p>
       <w:pPr>
@@ -4854,6 +5070,15 @@
           <w:szCs w:val="20"/>
         </w:rPr>
         <w:t>Power BI</w:t>
+      </w:r>
+      <w:r>
+        <w:rPr>
+          <w:rFonts w:ascii="Verdana" w:hAnsi="Verdana"/>
+          <w:bCs/>
+          <w:sz w:val="20"/>
+          <w:szCs w:val="20"/>
+        </w:rPr>
+        <w:t xml:space="preserve"> (2022)</w:t>
       </w:r>
     </w:p>
     <w:p>
@@ -4913,6 +5138,85 @@
           <w:u w:val="single"/>
         </w:rPr>
       </w:pPr>
+    </w:p>
+    <w:p>
+      <w:pPr>
+        <w:numPr>
+          <w:ilvl w:val="0"/>
+          <w:numId w:val="4"/>
+        </w:numPr>
+        <w:tabs>
+          <w:tab w:val="left" w:pos="2127"/>
+        </w:tabs>
+        <w:spacing w:before="30" w:after="30"/>
+        <w:jc w:val="both"/>
+        <w:rPr>
+          <w:rFonts w:ascii="Verdana" w:hAnsi="Verdana"/>
+          <w:bCs/>
+          <w:sz w:val="20"/>
+          <w:szCs w:val="20"/>
+        </w:rPr>
+      </w:pPr>
+      <w:proofErr w:type="spellStart"/>
+      <w:r>
+        <w:rPr>
+          <w:rFonts w:ascii="Verdana" w:hAnsi="Verdana"/>
+          <w:bCs/>
+          <w:sz w:val="20"/>
+          <w:szCs w:val="20"/>
+        </w:rPr>
+        <w:t>L</w:t>
+      </w:r>
+      <w:r>
+        <w:rPr>
+          <w:rFonts w:ascii="Verdana" w:hAnsi="Verdana"/>
+          <w:bCs/>
+          <w:sz w:val="20"/>
+          <w:szCs w:val="20"/>
+        </w:rPr>
+        <w:t>iberating</w:t>
+      </w:r>
+      <w:proofErr w:type="spellEnd"/>
+      <w:r>
+        <w:rPr>
+          <w:rFonts w:ascii="Verdana" w:hAnsi="Verdana"/>
+          <w:bCs/>
+          <w:sz w:val="20"/>
+          <w:szCs w:val="20"/>
+        </w:rPr>
+        <w:t xml:space="preserve"> </w:t>
+      </w:r>
+      <w:proofErr w:type="spellStart"/>
+      <w:r>
+        <w:rPr>
+          <w:rFonts w:ascii="Verdana" w:hAnsi="Verdana"/>
+          <w:bCs/>
+          <w:sz w:val="20"/>
+          <w:szCs w:val="20"/>
+        </w:rPr>
+        <w:t>Structures</w:t>
+      </w:r>
+      <w:proofErr w:type="spellEnd"/>
+      <w:r>
+        <w:rPr>
+          <w:rFonts w:ascii="Verdana" w:hAnsi="Verdana"/>
+          <w:bCs/>
+          <w:sz w:val="20"/>
+          <w:szCs w:val="20"/>
+        </w:rPr>
+        <w:t xml:space="preserve"> for </w:t>
+      </w:r>
+      <w:proofErr w:type="spellStart"/>
+      <w:r>
+        <w:rPr>
+          <w:rFonts w:ascii="Verdana" w:hAnsi="Verdana"/>
+          <w:bCs/>
+          <w:sz w:val="20"/>
+          <w:szCs w:val="20"/>
+        </w:rPr>
+        <w:t>Agilists</w:t>
+      </w:r>
+      <w:proofErr w:type="spellEnd"/>
     </w:p>
     <w:p>
       <w:pPr>
@@ -7317,6 +7621,26 @@
       <w:u w:val="single"/>
     </w:rPr>
   </w:style>
+  <w:style w:type="paragraph" w:styleId="Ttulo3">
+    <w:name w:val="heading 3"/>
+    <w:basedOn w:val="Normal"/>
+    <w:next w:val="Normal"/>
+    <w:link w:val="Ttulo3Char"/>
+    <w:semiHidden/>
+    <w:unhideWhenUsed/>
+    <w:qFormat/>
+    <w:rsid w:val="00D955F8"/>
+    <w:pPr>
+      <w:keepNext/>
+      <w:keepLines/>
+      <w:spacing w:before="40"/>
+      <w:outlineLvl w:val="2"/>
+    </w:pPr>
+    <w:rPr>
+      <w:rFonts w:asciiTheme="majorHAnsi" w:eastAsiaTheme="majorEastAsia" w:hAnsiTheme="majorHAnsi" w:cstheme="majorBidi"/>
+      <w:color w:val="1F3763" w:themeColor="accent1" w:themeShade="7F"/>
+    </w:rPr>
+  </w:style>
   <w:style w:type="character" w:default="1" w:styleId="Fontepargpadro">
     <w:name w:val="Default Paragraph Font"/>
     <w:uiPriority w:val="1"/>
@@ -7442,6 +7766,19 @@
       <w:ind w:left="720"/>
       <w:contextualSpacing/>
     </w:pPr>
+  </w:style>
+  <w:style w:type="character" w:customStyle="1" w:styleId="Ttulo3Char">
+    <w:name w:val="Título 3 Char"/>
+    <w:basedOn w:val="Fontepargpadro"/>
+    <w:link w:val="Ttulo3"/>
+    <w:semiHidden/>
+    <w:rsid w:val="00D955F8"/>
+    <w:rPr>
+      <w:rFonts w:asciiTheme="majorHAnsi" w:eastAsiaTheme="majorEastAsia" w:hAnsiTheme="majorHAnsi" w:cstheme="majorBidi"/>
+      <w:color w:val="1F3763" w:themeColor="accent1" w:themeShade="7F"/>
+      <w:sz w:val="24"/>
+      <w:szCs w:val="24"/>
+    </w:rPr>
   </w:style>
 </w:styles>
 </file>

</xml_diff>